<commit_message>
finished basic outline of doc
</commit_message>
<xml_diff>
--- a/Immortal dance doc.docx
+++ b/Immortal dance doc.docx
@@ -12,6 +12,19 @@
         <w:rPr>
           <w:color w:val="FF0000"/>
         </w:rPr>
+        <w:t>EVERYTHING IN THIS DOC IS SUBJECT TO CHANGE</w:t>
+      </w:r>
+    </w:p>
+    <w:p>
+      <w:pPr>
+        <w:rPr>
+          <w:color w:val="FF0000"/>
+        </w:rPr>
+      </w:pPr>
+      <w:r>
+        <w:rPr>
+          <w:color w:val="FF0000"/>
+        </w:rPr>
         <w:t xml:space="preserve">*___ </w:t>
       </w:r>
       <w:r>
@@ -175,6 +188,9 @@
       <w:r>
         <w:t xml:space="preserve"> flows from one attack to another like a dancer, which is why the game is named as such</w:t>
       </w:r>
+      <w:r>
+        <w:t>, maybe some kind of “mana” bar to fuel specials</w:t>
+      </w:r>
     </w:p>
     <w:p>
       <w:pPr>
@@ -263,11 +279,11 @@
     </w:p>
     <w:p>
       <w:r>
-        <w:t xml:space="preserve">Prelude: Game starts with main character being chased by angry drones. Basic controls are taught as main character navigates terrain. When the time is right, main character grabs his sword and destroys the drone. Main character then has to traverse a basic level, fighting easy drones on the way. He then fights an easy boss that has the power to teleport. He drinks from the well the boss was guarding, the well of teleportation. He tried to use it, for a reason unknown to the player. His arms spread out and he starts flickering, before it stops and he returns to </w:t>
+        <w:t xml:space="preserve">Prelude: Game starts with main character being chased by angry drones. Basic controls are taught as main character navigates terrain. When the time is right, main character grabs his sword and destroys the drone. Main character then has to traverse a basic level, fighting easy drones on the way. He then fights an easy boss that has the power to teleport. He drinks from the well the boss was guarding, the well of teleportation. He tried to use it, for a reason unknown </w:t>
       </w:r>
       <w:r>
         <w:lastRenderedPageBreak/>
-        <w:t>normal. He tried to teleport into an alternate reality where his wife was still alive, but he failed, as his bonds to his home plane were too strong.</w:t>
+        <w:t>to the player. His arms spread out and he starts flickering, before it stops and he returns to normal. He tried to teleport into an alternate reality where his wife was still alive, but he failed, as his bonds to his home plane were too strong.</w:t>
       </w:r>
     </w:p>
     <w:p>
@@ -552,7 +568,13 @@
       </w:r>
       <w:proofErr w:type="gramEnd"/>
       <w:r>
-        <w:t>requires time well): enemies are momentarily slowed down after a teleportation</w:t>
+        <w:t xml:space="preserve">requires time well): </w:t>
+      </w:r>
+      <w:r>
+        <w:t xml:space="preserve">Enter bullet time when </w:t>
+      </w:r>
+      <w:r>
+        <w:t>your bolt lands</w:t>
       </w:r>
     </w:p>
     <w:p>
@@ -755,7 +777,13 @@
     </w:p>
     <w:p>
       <w:r>
-        <w:t>World 2: ____</w:t>
+        <w:t>World 2</w:t>
+      </w:r>
+      <w:r>
+        <w:t>*</w:t>
+      </w:r>
+      <w:r>
+        <w:t>: ____</w:t>
       </w:r>
     </w:p>
     <w:p>
@@ -937,6 +965,488 @@
       <w:r>
         <w:t>Brown, flaking paint, very large compared to player</w:t>
       </w:r>
+    </w:p>
+    <w:p>
+      <w:r>
+        <w:t>Well Ability: ___-Create a wall of matter</w:t>
+      </w:r>
+      <w:r>
+        <w:t xml:space="preserve"> at the mouse position</w:t>
+      </w:r>
+    </w:p>
+    <w:p>
+      <w:pPr>
+        <w:pStyle w:val="ListParagraph"/>
+        <w:numPr>
+          <w:ilvl w:val="0"/>
+          <w:numId w:val="9"/>
+        </w:numPr>
+      </w:pPr>
+      <w:r>
+        <w:t>Mods</w:t>
+      </w:r>
+    </w:p>
+    <w:p>
+      <w:pPr>
+        <w:pStyle w:val="ListParagraph"/>
+        <w:numPr>
+          <w:ilvl w:val="1"/>
+          <w:numId w:val="9"/>
+        </w:numPr>
+      </w:pPr>
+      <w:r>
+        <w:t xml:space="preserve">Second </w:t>
+      </w:r>
+      <w:r>
+        <w:t>St</w:t>
+      </w:r>
+      <w:r>
+        <w:t>ep: Create a platform of matter to allow the player to double jump, or run in air</w:t>
+      </w:r>
+    </w:p>
+    <w:p>
+      <w:pPr>
+        <w:pStyle w:val="ListParagraph"/>
+        <w:numPr>
+          <w:ilvl w:val="1"/>
+          <w:numId w:val="9"/>
+        </w:numPr>
+      </w:pPr>
+      <w:r>
+        <w:t>Gravity</w:t>
+      </w:r>
+      <w:r>
+        <w:tab/>
+        <w:t xml:space="preserve"> </w:t>
+      </w:r>
+      <w:r>
+        <w:t>W</w:t>
+      </w:r>
+      <w:r>
+        <w:t>ell: Intensify the mass of an object at a point in space so heavily that objects and the player are pulled towards it</w:t>
+      </w:r>
+    </w:p>
+    <w:p>
+      <w:pPr>
+        <w:pStyle w:val="ListParagraph"/>
+        <w:numPr>
+          <w:ilvl w:val="1"/>
+          <w:numId w:val="9"/>
+        </w:numPr>
+      </w:pPr>
+      <w:r>
+        <w:t>Homerun: Knockback of the player’s sword is increased, if the enemy hits a wall, more damage is dealt</w:t>
+      </w:r>
+    </w:p>
+    <w:p>
+      <w:pPr>
+        <w:pStyle w:val="ListParagraph"/>
+        <w:numPr>
+          <w:ilvl w:val="1"/>
+          <w:numId w:val="9"/>
+        </w:numPr>
+      </w:pPr>
+      <w:r>
+        <w:t>En Garde: X times per level, a wall forms and blocks damage</w:t>
+      </w:r>
+    </w:p>
+    <w:p>
+      <w:pPr>
+        <w:pStyle w:val="ListParagraph"/>
+        <w:numPr>
+          <w:ilvl w:val="1"/>
+          <w:numId w:val="9"/>
+        </w:numPr>
+      </w:pPr>
+      <w:r>
+        <w:t xml:space="preserve">World of the </w:t>
+      </w:r>
+      <w:proofErr w:type="gramStart"/>
+      <w:r>
+        <w:t>Fates(</w:t>
+      </w:r>
+      <w:proofErr w:type="gramEnd"/>
+      <w:r>
+        <w:t>requires well of time): Visualize different fates</w:t>
+      </w:r>
+    </w:p>
+    <w:p>
+      <w:r>
+        <w:t>World 4</w:t>
+      </w:r>
+      <w:r>
+        <w:t>*</w:t>
+      </w:r>
+      <w:r>
+        <w:t>: ____</w:t>
+      </w:r>
+    </w:p>
+    <w:p>
+      <w:pPr>
+        <w:pStyle w:val="ListParagraph"/>
+        <w:numPr>
+          <w:ilvl w:val="0"/>
+          <w:numId w:val="8"/>
+        </w:numPr>
+      </w:pPr>
+      <w:r>
+        <w:t xml:space="preserve">Description: </w:t>
+      </w:r>
+      <w:r>
+        <w:t>Acid wasteland, filled with melted robots and such</w:t>
+      </w:r>
+    </w:p>
+    <w:p>
+      <w:pPr>
+        <w:pStyle w:val="ListParagraph"/>
+        <w:numPr>
+          <w:ilvl w:val="0"/>
+          <w:numId w:val="8"/>
+        </w:numPr>
+      </w:pPr>
+      <w:r>
+        <w:t>Boss-___:</w:t>
+      </w:r>
+    </w:p>
+    <w:p>
+      <w:pPr>
+        <w:pStyle w:val="ListParagraph"/>
+        <w:numPr>
+          <w:ilvl w:val="1"/>
+          <w:numId w:val="8"/>
+        </w:numPr>
+      </w:pPr>
+      <w:r>
+        <w:t xml:space="preserve">Form: Melted </w:t>
+      </w:r>
+      <w:r>
+        <w:t>____</w:t>
+      </w:r>
+    </w:p>
+    <w:p>
+      <w:r>
+        <w:t>World 5*: ____</w:t>
+      </w:r>
+    </w:p>
+    <w:p>
+      <w:pPr>
+        <w:pStyle w:val="ListParagraph"/>
+        <w:numPr>
+          <w:ilvl w:val="0"/>
+          <w:numId w:val="11"/>
+        </w:numPr>
+      </w:pPr>
+      <w:proofErr w:type="gramStart"/>
+      <w:r>
+        <w:t>Description:_</w:t>
+      </w:r>
+      <w:proofErr w:type="gramEnd"/>
+      <w:r>
+        <w:t>__</w:t>
+      </w:r>
+    </w:p>
+    <w:p>
+      <w:r>
+        <w:t>World 6: ____</w:t>
+      </w:r>
+    </w:p>
+    <w:p>
+      <w:pPr>
+        <w:pStyle w:val="ListParagraph"/>
+        <w:numPr>
+          <w:ilvl w:val="0"/>
+          <w:numId w:val="10"/>
+        </w:numPr>
+      </w:pPr>
+      <w:r>
+        <w:t>Description: Large forest, tall trees, many farms</w:t>
+      </w:r>
+    </w:p>
+    <w:p>
+      <w:pPr>
+        <w:pStyle w:val="ListParagraph"/>
+        <w:numPr>
+          <w:ilvl w:val="0"/>
+          <w:numId w:val="10"/>
+        </w:numPr>
+      </w:pPr>
+      <w:r>
+        <w:t>Boss-___:</w:t>
+      </w:r>
+    </w:p>
+    <w:p>
+      <w:pPr>
+        <w:pStyle w:val="ListParagraph"/>
+        <w:numPr>
+          <w:ilvl w:val="1"/>
+          <w:numId w:val="10"/>
+        </w:numPr>
+      </w:pPr>
+      <w:proofErr w:type="spellStart"/>
+      <w:proofErr w:type="gramStart"/>
+      <w:r>
+        <w:t>Form:Whispy</w:t>
+      </w:r>
+      <w:proofErr w:type="spellEnd"/>
+      <w:proofErr w:type="gramEnd"/>
+      <w:r>
+        <w:t xml:space="preserve"> woods style tree, probably creates avatars out of roots</w:t>
+      </w:r>
+    </w:p>
+    <w:p>
+      <w:r>
+        <w:t xml:space="preserve">Well Ability: </w:t>
+      </w:r>
+      <w:r>
+        <w:t>Bullet Time</w:t>
+      </w:r>
+      <w:r>
+        <w:t xml:space="preserve"> </w:t>
+      </w:r>
+      <w:r>
+        <w:t>- Momentarily slow down time for everything</w:t>
+      </w:r>
+    </w:p>
+    <w:p>
+      <w:pPr>
+        <w:pStyle w:val="ListParagraph"/>
+        <w:numPr>
+          <w:ilvl w:val="0"/>
+          <w:numId w:val="12"/>
+        </w:numPr>
+      </w:pPr>
+      <w:r>
+        <w:t>Mods</w:t>
+      </w:r>
+    </w:p>
+    <w:p>
+      <w:pPr>
+        <w:pStyle w:val="ListParagraph"/>
+        <w:numPr>
+          <w:ilvl w:val="1"/>
+          <w:numId w:val="12"/>
+        </w:numPr>
+      </w:pPr>
+      <w:r>
+        <w:t>Dance Through Time</w:t>
+      </w:r>
+      <w:r>
+        <w:t>: Player’s speed is normal, everything else is slow</w:t>
+      </w:r>
+    </w:p>
+    <w:p>
+      <w:pPr>
+        <w:pStyle w:val="ListParagraph"/>
+        <w:numPr>
+          <w:ilvl w:val="1"/>
+          <w:numId w:val="12"/>
+        </w:numPr>
+      </w:pPr>
+      <w:r>
+        <w:t xml:space="preserve">The Places You’ll Go: Player appears a few seconds in front of </w:t>
+      </w:r>
+      <w:r>
+        <w:t>where they would have been if they continued their motion</w:t>
+      </w:r>
+    </w:p>
+    <w:p>
+      <w:pPr>
+        <w:pStyle w:val="ListParagraph"/>
+        <w:numPr>
+          <w:ilvl w:val="1"/>
+          <w:numId w:val="12"/>
+        </w:numPr>
+      </w:pPr>
+      <w:r>
+        <w:lastRenderedPageBreak/>
+        <w:t>Dancing Flames: Player’s speed determines environment’s speed, slow down is more drastic than Bullet Time</w:t>
+      </w:r>
+    </w:p>
+    <w:p>
+      <w:pPr>
+        <w:pStyle w:val="ListParagraph"/>
+        <w:numPr>
+          <w:ilvl w:val="1"/>
+          <w:numId w:val="12"/>
+        </w:numPr>
+      </w:pPr>
+      <w:r>
+        <w:t>Halt: Stop an enemy completely for a few seconds</w:t>
+      </w:r>
+    </w:p>
+    <w:p>
+      <w:pPr>
+        <w:pStyle w:val="ListParagraph"/>
+        <w:numPr>
+          <w:ilvl w:val="1"/>
+          <w:numId w:val="12"/>
+        </w:numPr>
+      </w:pPr>
+      <w:r>
+        <w:t xml:space="preserve">Freeze-frame: Stop your motion entirely </w:t>
+      </w:r>
+    </w:p>
+    <w:p>
+      <w:pPr>
+        <w:pStyle w:val="ListParagraph"/>
+        <w:numPr>
+          <w:ilvl w:val="1"/>
+          <w:numId w:val="12"/>
+        </w:numPr>
+      </w:pPr>
+      <w:r>
+        <w:t>A Glimpse of Immortality: For a few seconds, become impervious to damage</w:t>
+      </w:r>
+    </w:p>
+    <w:p>
+      <w:pPr>
+        <w:pStyle w:val="ListParagraph"/>
+        <w:numPr>
+          <w:ilvl w:val="1"/>
+          <w:numId w:val="12"/>
+        </w:numPr>
+      </w:pPr>
+      <w:r>
+        <w:t>Shadow of Your Past: When entering Bullet Time</w:t>
+      </w:r>
+    </w:p>
+    <w:p>
+      <w:proofErr w:type="gramStart"/>
+      <w:r>
+        <w:t>World ?</w:t>
+      </w:r>
+      <w:proofErr w:type="gramEnd"/>
+      <w:r>
+        <w:t>(Don’t know how many levels between): ___</w:t>
+      </w:r>
+    </w:p>
+    <w:p>
+      <w:pPr>
+        <w:pStyle w:val="ListParagraph"/>
+        <w:numPr>
+          <w:ilvl w:val="0"/>
+          <w:numId w:val="12"/>
+        </w:numPr>
+      </w:pPr>
+      <w:r>
+        <w:t>Description: Fortress, full lockdown, powerful guards, royal armor</w:t>
+      </w:r>
+    </w:p>
+    <w:p>
+      <w:pPr>
+        <w:pStyle w:val="ListParagraph"/>
+        <w:numPr>
+          <w:ilvl w:val="0"/>
+          <w:numId w:val="12"/>
+        </w:numPr>
+      </w:pPr>
+      <w:r>
+        <w:t>Boss-</w:t>
+      </w:r>
+      <w:r>
+        <w:t xml:space="preserve"> </w:t>
+      </w:r>
+      <w:r>
+        <w:t xml:space="preserve">The Unbreakable </w:t>
+      </w:r>
+      <w:proofErr w:type="gramStart"/>
+      <w:r>
+        <w:t>Will</w:t>
+      </w:r>
+      <w:r>
+        <w:t>(</w:t>
+      </w:r>
+      <w:proofErr w:type="gramEnd"/>
+      <w:r>
+        <w:t>Potential Splash text:</w:t>
+      </w:r>
+      <w:r>
+        <w:rPr>
+          <w:i/>
+          <w:iCs/>
+        </w:rPr>
+        <w:t>Two siblings, though they did not know it, stared at each other, sharing nothing but an immortal determination to carry out their will.</w:t>
+      </w:r>
+      <w:r>
+        <w:t>)</w:t>
+      </w:r>
+    </w:p>
+    <w:p>
+      <w:pPr>
+        <w:pStyle w:val="ListParagraph"/>
+        <w:numPr>
+          <w:ilvl w:val="1"/>
+          <w:numId w:val="12"/>
+        </w:numPr>
+      </w:pPr>
+      <w:r>
+        <w:t xml:space="preserve">Description: Looks like human king, wearing crown and carrying a </w:t>
+      </w:r>
+      <w:proofErr w:type="spellStart"/>
+      <w:r>
+        <w:t>greatsword</w:t>
+      </w:r>
+      <w:proofErr w:type="spellEnd"/>
+      <w:r>
+        <w:t>. As the battle plays out, his paint will fleck and reveal a robotic interior. Deceptively quick.</w:t>
+      </w:r>
+    </w:p>
+    <w:p>
+      <w:pPr>
+        <w:pStyle w:val="ListParagraph"/>
+        <w:numPr>
+          <w:ilvl w:val="1"/>
+          <w:numId w:val="12"/>
+        </w:numPr>
+      </w:pPr>
+      <w:r>
+        <w:t>Abilities: Has power of first 3 wells, which show themselves as the battle progresses:</w:t>
+      </w:r>
+    </w:p>
+    <w:p>
+      <w:pPr>
+        <w:pStyle w:val="ListParagraph"/>
+        <w:numPr>
+          <w:ilvl w:val="2"/>
+          <w:numId w:val="12"/>
+        </w:numPr>
+      </w:pPr>
+      <w:r>
+        <w:t>Uses his own tele-bolt to dodge the player</w:t>
+      </w:r>
+    </w:p>
+    <w:p>
+      <w:pPr>
+        <w:pStyle w:val="ListParagraph"/>
+        <w:numPr>
+          <w:ilvl w:val="2"/>
+          <w:numId w:val="12"/>
+        </w:numPr>
+      </w:pPr>
+      <w:r>
+        <w:t>Creates a labyrinth for the player to traverse</w:t>
+      </w:r>
+    </w:p>
+    <w:p>
+      <w:pPr>
+        <w:pStyle w:val="ListParagraph"/>
+        <w:numPr>
+          <w:ilvl w:val="2"/>
+          <w:numId w:val="12"/>
+        </w:numPr>
+      </w:pPr>
+      <w:r>
+        <w:t>Slows Time, if player doesn’t also slow, player will prob get damaged</w:t>
+      </w:r>
+    </w:p>
+    <w:p>
+      <w:pPr>
+        <w:pStyle w:val="ListParagraph"/>
+        <w:numPr>
+          <w:ilvl w:val="2"/>
+          <w:numId w:val="12"/>
+        </w:numPr>
+      </w:pPr>
     </w:p>
     <w:sectPr>
       <w:pgSz w:w="12240" w:h="15840"/>
@@ -1064,6 +1574,119 @@
     </w:lvl>
   </w:abstractNum>
   <w:abstractNum w:abstractNumId="1" w15:restartNumberingAfterBreak="0">
+    <w:nsid w:val="1004102B"/>
+    <w:multiLevelType w:val="hybridMultilevel"/>
+    <w:tmpl w:val="D5187622"/>
+    <w:lvl w:ilvl="0" w:tplc="04090001">
+      <w:start w:val="1"/>
+      <w:numFmt w:val="bullet"/>
+      <w:lvlText w:val=""/>
+      <w:lvlJc w:val="left"/>
+      <w:pPr>
+        <w:ind w:left="720" w:hanging="360"/>
+      </w:pPr>
+      <w:rPr>
+        <w:rFonts w:ascii="Symbol" w:hAnsi="Symbol" w:hint="default"/>
+      </w:rPr>
+    </w:lvl>
+    <w:lvl w:ilvl="1" w:tplc="04090003">
+      <w:start w:val="1"/>
+      <w:numFmt w:val="bullet"/>
+      <w:lvlText w:val="o"/>
+      <w:lvlJc w:val="left"/>
+      <w:pPr>
+        <w:ind w:left="1440" w:hanging="360"/>
+      </w:pPr>
+      <w:rPr>
+        <w:rFonts w:ascii="Courier New" w:hAnsi="Courier New" w:cs="Courier New" w:hint="default"/>
+      </w:rPr>
+    </w:lvl>
+    <w:lvl w:ilvl="2" w:tplc="04090005" w:tentative="1">
+      <w:start w:val="1"/>
+      <w:numFmt w:val="bullet"/>
+      <w:lvlText w:val=""/>
+      <w:lvlJc w:val="left"/>
+      <w:pPr>
+        <w:ind w:left="2160" w:hanging="360"/>
+      </w:pPr>
+      <w:rPr>
+        <w:rFonts w:ascii="Wingdings" w:hAnsi="Wingdings" w:hint="default"/>
+      </w:rPr>
+    </w:lvl>
+    <w:lvl w:ilvl="3" w:tplc="04090001" w:tentative="1">
+      <w:start w:val="1"/>
+      <w:numFmt w:val="bullet"/>
+      <w:lvlText w:val=""/>
+      <w:lvlJc w:val="left"/>
+      <w:pPr>
+        <w:ind w:left="2880" w:hanging="360"/>
+      </w:pPr>
+      <w:rPr>
+        <w:rFonts w:ascii="Symbol" w:hAnsi="Symbol" w:hint="default"/>
+      </w:rPr>
+    </w:lvl>
+    <w:lvl w:ilvl="4" w:tplc="04090003" w:tentative="1">
+      <w:start w:val="1"/>
+      <w:numFmt w:val="bullet"/>
+      <w:lvlText w:val="o"/>
+      <w:lvlJc w:val="left"/>
+      <w:pPr>
+        <w:ind w:left="3600" w:hanging="360"/>
+      </w:pPr>
+      <w:rPr>
+        <w:rFonts w:ascii="Courier New" w:hAnsi="Courier New" w:cs="Courier New" w:hint="default"/>
+      </w:rPr>
+    </w:lvl>
+    <w:lvl w:ilvl="5" w:tplc="04090005" w:tentative="1">
+      <w:start w:val="1"/>
+      <w:numFmt w:val="bullet"/>
+      <w:lvlText w:val=""/>
+      <w:lvlJc w:val="left"/>
+      <w:pPr>
+        <w:ind w:left="4320" w:hanging="360"/>
+      </w:pPr>
+      <w:rPr>
+        <w:rFonts w:ascii="Wingdings" w:hAnsi="Wingdings" w:hint="default"/>
+      </w:rPr>
+    </w:lvl>
+    <w:lvl w:ilvl="6" w:tplc="04090001" w:tentative="1">
+      <w:start w:val="1"/>
+      <w:numFmt w:val="bullet"/>
+      <w:lvlText w:val=""/>
+      <w:lvlJc w:val="left"/>
+      <w:pPr>
+        <w:ind w:left="5040" w:hanging="360"/>
+      </w:pPr>
+      <w:rPr>
+        <w:rFonts w:ascii="Symbol" w:hAnsi="Symbol" w:hint="default"/>
+      </w:rPr>
+    </w:lvl>
+    <w:lvl w:ilvl="7" w:tplc="04090003" w:tentative="1">
+      <w:start w:val="1"/>
+      <w:numFmt w:val="bullet"/>
+      <w:lvlText w:val="o"/>
+      <w:lvlJc w:val="left"/>
+      <w:pPr>
+        <w:ind w:left="5760" w:hanging="360"/>
+      </w:pPr>
+      <w:rPr>
+        <w:rFonts w:ascii="Courier New" w:hAnsi="Courier New" w:cs="Courier New" w:hint="default"/>
+      </w:rPr>
+    </w:lvl>
+    <w:lvl w:ilvl="8" w:tplc="04090005" w:tentative="1">
+      <w:start w:val="1"/>
+      <w:numFmt w:val="bullet"/>
+      <w:lvlText w:val=""/>
+      <w:lvlJc w:val="left"/>
+      <w:pPr>
+        <w:ind w:left="6480" w:hanging="360"/>
+      </w:pPr>
+      <w:rPr>
+        <w:rFonts w:ascii="Wingdings" w:hAnsi="Wingdings" w:hint="default"/>
+      </w:rPr>
+    </w:lvl>
+  </w:abstractNum>
+  <w:abstractNum w:abstractNumId="2" w15:restartNumberingAfterBreak="0">
     <w:nsid w:val="16E45054"/>
     <w:multiLevelType w:val="multilevel"/>
     <w:tmpl w:val="C73278D4"/>
@@ -1176,7 +1799,7 @@
       </w:rPr>
     </w:lvl>
   </w:abstractNum>
-  <w:abstractNum w:abstractNumId="2" w15:restartNumberingAfterBreak="0">
+  <w:abstractNum w:abstractNumId="3" w15:restartNumberingAfterBreak="0">
     <w:nsid w:val="31223014"/>
     <w:multiLevelType w:val="hybridMultilevel"/>
     <w:tmpl w:val="36A85392"/>
@@ -1289,7 +1912,233 @@
       </w:rPr>
     </w:lvl>
   </w:abstractNum>
-  <w:abstractNum w:abstractNumId="3" w15:restartNumberingAfterBreak="0">
+  <w:abstractNum w:abstractNumId="4" w15:restartNumberingAfterBreak="0">
+    <w:nsid w:val="3A9F1311"/>
+    <w:multiLevelType w:val="hybridMultilevel"/>
+    <w:tmpl w:val="548C0D2C"/>
+    <w:lvl w:ilvl="0" w:tplc="04090001">
+      <w:start w:val="1"/>
+      <w:numFmt w:val="bullet"/>
+      <w:lvlText w:val=""/>
+      <w:lvlJc w:val="left"/>
+      <w:pPr>
+        <w:ind w:left="720" w:hanging="360"/>
+      </w:pPr>
+      <w:rPr>
+        <w:rFonts w:ascii="Symbol" w:hAnsi="Symbol" w:hint="default"/>
+      </w:rPr>
+    </w:lvl>
+    <w:lvl w:ilvl="1" w:tplc="04090003">
+      <w:start w:val="1"/>
+      <w:numFmt w:val="bullet"/>
+      <w:lvlText w:val="o"/>
+      <w:lvlJc w:val="left"/>
+      <w:pPr>
+        <w:ind w:left="1440" w:hanging="360"/>
+      </w:pPr>
+      <w:rPr>
+        <w:rFonts w:ascii="Courier New" w:hAnsi="Courier New" w:cs="Courier New" w:hint="default"/>
+      </w:rPr>
+    </w:lvl>
+    <w:lvl w:ilvl="2" w:tplc="04090005" w:tentative="1">
+      <w:start w:val="1"/>
+      <w:numFmt w:val="bullet"/>
+      <w:lvlText w:val=""/>
+      <w:lvlJc w:val="left"/>
+      <w:pPr>
+        <w:ind w:left="2160" w:hanging="360"/>
+      </w:pPr>
+      <w:rPr>
+        <w:rFonts w:ascii="Wingdings" w:hAnsi="Wingdings" w:hint="default"/>
+      </w:rPr>
+    </w:lvl>
+    <w:lvl w:ilvl="3" w:tplc="04090001" w:tentative="1">
+      <w:start w:val="1"/>
+      <w:numFmt w:val="bullet"/>
+      <w:lvlText w:val=""/>
+      <w:lvlJc w:val="left"/>
+      <w:pPr>
+        <w:ind w:left="2880" w:hanging="360"/>
+      </w:pPr>
+      <w:rPr>
+        <w:rFonts w:ascii="Symbol" w:hAnsi="Symbol" w:hint="default"/>
+      </w:rPr>
+    </w:lvl>
+    <w:lvl w:ilvl="4" w:tplc="04090003" w:tentative="1">
+      <w:start w:val="1"/>
+      <w:numFmt w:val="bullet"/>
+      <w:lvlText w:val="o"/>
+      <w:lvlJc w:val="left"/>
+      <w:pPr>
+        <w:ind w:left="3600" w:hanging="360"/>
+      </w:pPr>
+      <w:rPr>
+        <w:rFonts w:ascii="Courier New" w:hAnsi="Courier New" w:cs="Courier New" w:hint="default"/>
+      </w:rPr>
+    </w:lvl>
+    <w:lvl w:ilvl="5" w:tplc="04090005" w:tentative="1">
+      <w:start w:val="1"/>
+      <w:numFmt w:val="bullet"/>
+      <w:lvlText w:val=""/>
+      <w:lvlJc w:val="left"/>
+      <w:pPr>
+        <w:ind w:left="4320" w:hanging="360"/>
+      </w:pPr>
+      <w:rPr>
+        <w:rFonts w:ascii="Wingdings" w:hAnsi="Wingdings" w:hint="default"/>
+      </w:rPr>
+    </w:lvl>
+    <w:lvl w:ilvl="6" w:tplc="04090001" w:tentative="1">
+      <w:start w:val="1"/>
+      <w:numFmt w:val="bullet"/>
+      <w:lvlText w:val=""/>
+      <w:lvlJc w:val="left"/>
+      <w:pPr>
+        <w:ind w:left="5040" w:hanging="360"/>
+      </w:pPr>
+      <w:rPr>
+        <w:rFonts w:ascii="Symbol" w:hAnsi="Symbol" w:hint="default"/>
+      </w:rPr>
+    </w:lvl>
+    <w:lvl w:ilvl="7" w:tplc="04090003" w:tentative="1">
+      <w:start w:val="1"/>
+      <w:numFmt w:val="bullet"/>
+      <w:lvlText w:val="o"/>
+      <w:lvlJc w:val="left"/>
+      <w:pPr>
+        <w:ind w:left="5760" w:hanging="360"/>
+      </w:pPr>
+      <w:rPr>
+        <w:rFonts w:ascii="Courier New" w:hAnsi="Courier New" w:cs="Courier New" w:hint="default"/>
+      </w:rPr>
+    </w:lvl>
+    <w:lvl w:ilvl="8" w:tplc="04090005" w:tentative="1">
+      <w:start w:val="1"/>
+      <w:numFmt w:val="bullet"/>
+      <w:lvlText w:val=""/>
+      <w:lvlJc w:val="left"/>
+      <w:pPr>
+        <w:ind w:left="6480" w:hanging="360"/>
+      </w:pPr>
+      <w:rPr>
+        <w:rFonts w:ascii="Wingdings" w:hAnsi="Wingdings" w:hint="default"/>
+      </w:rPr>
+    </w:lvl>
+  </w:abstractNum>
+  <w:abstractNum w:abstractNumId="5" w15:restartNumberingAfterBreak="0">
+    <w:nsid w:val="3C461B1B"/>
+    <w:multiLevelType w:val="hybridMultilevel"/>
+    <w:tmpl w:val="1214FD3A"/>
+    <w:lvl w:ilvl="0" w:tplc="04090001">
+      <w:start w:val="1"/>
+      <w:numFmt w:val="bullet"/>
+      <w:lvlText w:val=""/>
+      <w:lvlJc w:val="left"/>
+      <w:pPr>
+        <w:ind w:left="720" w:hanging="360"/>
+      </w:pPr>
+      <w:rPr>
+        <w:rFonts w:ascii="Symbol" w:hAnsi="Symbol" w:hint="default"/>
+      </w:rPr>
+    </w:lvl>
+    <w:lvl w:ilvl="1" w:tplc="04090003">
+      <w:start w:val="1"/>
+      <w:numFmt w:val="bullet"/>
+      <w:lvlText w:val="o"/>
+      <w:lvlJc w:val="left"/>
+      <w:pPr>
+        <w:ind w:left="1440" w:hanging="360"/>
+      </w:pPr>
+      <w:rPr>
+        <w:rFonts w:ascii="Courier New" w:hAnsi="Courier New" w:cs="Courier New" w:hint="default"/>
+      </w:rPr>
+    </w:lvl>
+    <w:lvl w:ilvl="2" w:tplc="04090005" w:tentative="1">
+      <w:start w:val="1"/>
+      <w:numFmt w:val="bullet"/>
+      <w:lvlText w:val=""/>
+      <w:lvlJc w:val="left"/>
+      <w:pPr>
+        <w:ind w:left="2160" w:hanging="360"/>
+      </w:pPr>
+      <w:rPr>
+        <w:rFonts w:ascii="Wingdings" w:hAnsi="Wingdings" w:hint="default"/>
+      </w:rPr>
+    </w:lvl>
+    <w:lvl w:ilvl="3" w:tplc="04090001" w:tentative="1">
+      <w:start w:val="1"/>
+      <w:numFmt w:val="bullet"/>
+      <w:lvlText w:val=""/>
+      <w:lvlJc w:val="left"/>
+      <w:pPr>
+        <w:ind w:left="2880" w:hanging="360"/>
+      </w:pPr>
+      <w:rPr>
+        <w:rFonts w:ascii="Symbol" w:hAnsi="Symbol" w:hint="default"/>
+      </w:rPr>
+    </w:lvl>
+    <w:lvl w:ilvl="4" w:tplc="04090003" w:tentative="1">
+      <w:start w:val="1"/>
+      <w:numFmt w:val="bullet"/>
+      <w:lvlText w:val="o"/>
+      <w:lvlJc w:val="left"/>
+      <w:pPr>
+        <w:ind w:left="3600" w:hanging="360"/>
+      </w:pPr>
+      <w:rPr>
+        <w:rFonts w:ascii="Courier New" w:hAnsi="Courier New" w:cs="Courier New" w:hint="default"/>
+      </w:rPr>
+    </w:lvl>
+    <w:lvl w:ilvl="5" w:tplc="04090005" w:tentative="1">
+      <w:start w:val="1"/>
+      <w:numFmt w:val="bullet"/>
+      <w:lvlText w:val=""/>
+      <w:lvlJc w:val="left"/>
+      <w:pPr>
+        <w:ind w:left="4320" w:hanging="360"/>
+      </w:pPr>
+      <w:rPr>
+        <w:rFonts w:ascii="Wingdings" w:hAnsi="Wingdings" w:hint="default"/>
+      </w:rPr>
+    </w:lvl>
+    <w:lvl w:ilvl="6" w:tplc="04090001" w:tentative="1">
+      <w:start w:val="1"/>
+      <w:numFmt w:val="bullet"/>
+      <w:lvlText w:val=""/>
+      <w:lvlJc w:val="left"/>
+      <w:pPr>
+        <w:ind w:left="5040" w:hanging="360"/>
+      </w:pPr>
+      <w:rPr>
+        <w:rFonts w:ascii="Symbol" w:hAnsi="Symbol" w:hint="default"/>
+      </w:rPr>
+    </w:lvl>
+    <w:lvl w:ilvl="7" w:tplc="04090003" w:tentative="1">
+      <w:start w:val="1"/>
+      <w:numFmt w:val="bullet"/>
+      <w:lvlText w:val="o"/>
+      <w:lvlJc w:val="left"/>
+      <w:pPr>
+        <w:ind w:left="5760" w:hanging="360"/>
+      </w:pPr>
+      <w:rPr>
+        <w:rFonts w:ascii="Courier New" w:hAnsi="Courier New" w:cs="Courier New" w:hint="default"/>
+      </w:rPr>
+    </w:lvl>
+    <w:lvl w:ilvl="8" w:tplc="04090005" w:tentative="1">
+      <w:start w:val="1"/>
+      <w:numFmt w:val="bullet"/>
+      <w:lvlText w:val=""/>
+      <w:lvlJc w:val="left"/>
+      <w:pPr>
+        <w:ind w:left="6480" w:hanging="360"/>
+      </w:pPr>
+      <w:rPr>
+        <w:rFonts w:ascii="Wingdings" w:hAnsi="Wingdings" w:hint="default"/>
+      </w:rPr>
+    </w:lvl>
+  </w:abstractNum>
+  <w:abstractNum w:abstractNumId="6" w15:restartNumberingAfterBreak="0">
     <w:nsid w:val="42E91DC0"/>
     <w:multiLevelType w:val="multilevel"/>
     <w:tmpl w:val="2E560058"/>
@@ -1402,7 +2251,120 @@
       </w:rPr>
     </w:lvl>
   </w:abstractNum>
-  <w:abstractNum w:abstractNumId="4" w15:restartNumberingAfterBreak="0">
+  <w:abstractNum w:abstractNumId="7" w15:restartNumberingAfterBreak="0">
+    <w:nsid w:val="4B3575C1"/>
+    <w:multiLevelType w:val="hybridMultilevel"/>
+    <w:tmpl w:val="430A370C"/>
+    <w:lvl w:ilvl="0" w:tplc="04090001">
+      <w:start w:val="1"/>
+      <w:numFmt w:val="bullet"/>
+      <w:lvlText w:val=""/>
+      <w:lvlJc w:val="left"/>
+      <w:pPr>
+        <w:ind w:left="720" w:hanging="360"/>
+      </w:pPr>
+      <w:rPr>
+        <w:rFonts w:ascii="Symbol" w:hAnsi="Symbol" w:hint="default"/>
+      </w:rPr>
+    </w:lvl>
+    <w:lvl w:ilvl="1" w:tplc="04090003">
+      <w:start w:val="1"/>
+      <w:numFmt w:val="bullet"/>
+      <w:lvlText w:val="o"/>
+      <w:lvlJc w:val="left"/>
+      <w:pPr>
+        <w:ind w:left="1440" w:hanging="360"/>
+      </w:pPr>
+      <w:rPr>
+        <w:rFonts w:ascii="Courier New" w:hAnsi="Courier New" w:cs="Courier New" w:hint="default"/>
+      </w:rPr>
+    </w:lvl>
+    <w:lvl w:ilvl="2" w:tplc="04090005">
+      <w:start w:val="1"/>
+      <w:numFmt w:val="bullet"/>
+      <w:lvlText w:val=""/>
+      <w:lvlJc w:val="left"/>
+      <w:pPr>
+        <w:ind w:left="2160" w:hanging="360"/>
+      </w:pPr>
+      <w:rPr>
+        <w:rFonts w:ascii="Wingdings" w:hAnsi="Wingdings" w:hint="default"/>
+      </w:rPr>
+    </w:lvl>
+    <w:lvl w:ilvl="3" w:tplc="04090001" w:tentative="1">
+      <w:start w:val="1"/>
+      <w:numFmt w:val="bullet"/>
+      <w:lvlText w:val=""/>
+      <w:lvlJc w:val="left"/>
+      <w:pPr>
+        <w:ind w:left="2880" w:hanging="360"/>
+      </w:pPr>
+      <w:rPr>
+        <w:rFonts w:ascii="Symbol" w:hAnsi="Symbol" w:hint="default"/>
+      </w:rPr>
+    </w:lvl>
+    <w:lvl w:ilvl="4" w:tplc="04090003" w:tentative="1">
+      <w:start w:val="1"/>
+      <w:numFmt w:val="bullet"/>
+      <w:lvlText w:val="o"/>
+      <w:lvlJc w:val="left"/>
+      <w:pPr>
+        <w:ind w:left="3600" w:hanging="360"/>
+      </w:pPr>
+      <w:rPr>
+        <w:rFonts w:ascii="Courier New" w:hAnsi="Courier New" w:cs="Courier New" w:hint="default"/>
+      </w:rPr>
+    </w:lvl>
+    <w:lvl w:ilvl="5" w:tplc="04090005" w:tentative="1">
+      <w:start w:val="1"/>
+      <w:numFmt w:val="bullet"/>
+      <w:lvlText w:val=""/>
+      <w:lvlJc w:val="left"/>
+      <w:pPr>
+        <w:ind w:left="4320" w:hanging="360"/>
+      </w:pPr>
+      <w:rPr>
+        <w:rFonts w:ascii="Wingdings" w:hAnsi="Wingdings" w:hint="default"/>
+      </w:rPr>
+    </w:lvl>
+    <w:lvl w:ilvl="6" w:tplc="04090001" w:tentative="1">
+      <w:start w:val="1"/>
+      <w:numFmt w:val="bullet"/>
+      <w:lvlText w:val=""/>
+      <w:lvlJc w:val="left"/>
+      <w:pPr>
+        <w:ind w:left="5040" w:hanging="360"/>
+      </w:pPr>
+      <w:rPr>
+        <w:rFonts w:ascii="Symbol" w:hAnsi="Symbol" w:hint="default"/>
+      </w:rPr>
+    </w:lvl>
+    <w:lvl w:ilvl="7" w:tplc="04090003" w:tentative="1">
+      <w:start w:val="1"/>
+      <w:numFmt w:val="bullet"/>
+      <w:lvlText w:val="o"/>
+      <w:lvlJc w:val="left"/>
+      <w:pPr>
+        <w:ind w:left="5760" w:hanging="360"/>
+      </w:pPr>
+      <w:rPr>
+        <w:rFonts w:ascii="Courier New" w:hAnsi="Courier New" w:cs="Courier New" w:hint="default"/>
+      </w:rPr>
+    </w:lvl>
+    <w:lvl w:ilvl="8" w:tplc="04090005" w:tentative="1">
+      <w:start w:val="1"/>
+      <w:numFmt w:val="bullet"/>
+      <w:lvlText w:val=""/>
+      <w:lvlJc w:val="left"/>
+      <w:pPr>
+        <w:ind w:left="6480" w:hanging="360"/>
+      </w:pPr>
+      <w:rPr>
+        <w:rFonts w:ascii="Wingdings" w:hAnsi="Wingdings" w:hint="default"/>
+      </w:rPr>
+    </w:lvl>
+  </w:abstractNum>
+  <w:abstractNum w:abstractNumId="8" w15:restartNumberingAfterBreak="0">
     <w:nsid w:val="52781B0E"/>
     <w:multiLevelType w:val="multilevel"/>
     <w:tmpl w:val="5C303800"/>
@@ -1515,7 +2477,7 @@
       </w:rPr>
     </w:lvl>
   </w:abstractNum>
-  <w:abstractNum w:abstractNumId="5" w15:restartNumberingAfterBreak="0">
+  <w:abstractNum w:abstractNumId="9" w15:restartNumberingAfterBreak="0">
     <w:nsid w:val="5ECF7BBF"/>
     <w:multiLevelType w:val="hybridMultilevel"/>
     <w:tmpl w:val="393AD04C"/>
@@ -1628,7 +2590,120 @@
       </w:rPr>
     </w:lvl>
   </w:abstractNum>
-  <w:abstractNum w:abstractNumId="6" w15:restartNumberingAfterBreak="0">
+  <w:abstractNum w:abstractNumId="10" w15:restartNumberingAfterBreak="0">
+    <w:nsid w:val="759E6CBD"/>
+    <w:multiLevelType w:val="hybridMultilevel"/>
+    <w:tmpl w:val="DA68459A"/>
+    <w:lvl w:ilvl="0" w:tplc="04090001">
+      <w:start w:val="1"/>
+      <w:numFmt w:val="bullet"/>
+      <w:lvlText w:val=""/>
+      <w:lvlJc w:val="left"/>
+      <w:pPr>
+        <w:ind w:left="720" w:hanging="360"/>
+      </w:pPr>
+      <w:rPr>
+        <w:rFonts w:ascii="Symbol" w:hAnsi="Symbol" w:hint="default"/>
+      </w:rPr>
+    </w:lvl>
+    <w:lvl w:ilvl="1" w:tplc="04090003" w:tentative="1">
+      <w:start w:val="1"/>
+      <w:numFmt w:val="bullet"/>
+      <w:lvlText w:val="o"/>
+      <w:lvlJc w:val="left"/>
+      <w:pPr>
+        <w:ind w:left="1440" w:hanging="360"/>
+      </w:pPr>
+      <w:rPr>
+        <w:rFonts w:ascii="Courier New" w:hAnsi="Courier New" w:cs="Courier New" w:hint="default"/>
+      </w:rPr>
+    </w:lvl>
+    <w:lvl w:ilvl="2" w:tplc="04090005" w:tentative="1">
+      <w:start w:val="1"/>
+      <w:numFmt w:val="bullet"/>
+      <w:lvlText w:val=""/>
+      <w:lvlJc w:val="left"/>
+      <w:pPr>
+        <w:ind w:left="2160" w:hanging="360"/>
+      </w:pPr>
+      <w:rPr>
+        <w:rFonts w:ascii="Wingdings" w:hAnsi="Wingdings" w:hint="default"/>
+      </w:rPr>
+    </w:lvl>
+    <w:lvl w:ilvl="3" w:tplc="04090001" w:tentative="1">
+      <w:start w:val="1"/>
+      <w:numFmt w:val="bullet"/>
+      <w:lvlText w:val=""/>
+      <w:lvlJc w:val="left"/>
+      <w:pPr>
+        <w:ind w:left="2880" w:hanging="360"/>
+      </w:pPr>
+      <w:rPr>
+        <w:rFonts w:ascii="Symbol" w:hAnsi="Symbol" w:hint="default"/>
+      </w:rPr>
+    </w:lvl>
+    <w:lvl w:ilvl="4" w:tplc="04090003" w:tentative="1">
+      <w:start w:val="1"/>
+      <w:numFmt w:val="bullet"/>
+      <w:lvlText w:val="o"/>
+      <w:lvlJc w:val="left"/>
+      <w:pPr>
+        <w:ind w:left="3600" w:hanging="360"/>
+      </w:pPr>
+      <w:rPr>
+        <w:rFonts w:ascii="Courier New" w:hAnsi="Courier New" w:cs="Courier New" w:hint="default"/>
+      </w:rPr>
+    </w:lvl>
+    <w:lvl w:ilvl="5" w:tplc="04090005" w:tentative="1">
+      <w:start w:val="1"/>
+      <w:numFmt w:val="bullet"/>
+      <w:lvlText w:val=""/>
+      <w:lvlJc w:val="left"/>
+      <w:pPr>
+        <w:ind w:left="4320" w:hanging="360"/>
+      </w:pPr>
+      <w:rPr>
+        <w:rFonts w:ascii="Wingdings" w:hAnsi="Wingdings" w:hint="default"/>
+      </w:rPr>
+    </w:lvl>
+    <w:lvl w:ilvl="6" w:tplc="04090001" w:tentative="1">
+      <w:start w:val="1"/>
+      <w:numFmt w:val="bullet"/>
+      <w:lvlText w:val=""/>
+      <w:lvlJc w:val="left"/>
+      <w:pPr>
+        <w:ind w:left="5040" w:hanging="360"/>
+      </w:pPr>
+      <w:rPr>
+        <w:rFonts w:ascii="Symbol" w:hAnsi="Symbol" w:hint="default"/>
+      </w:rPr>
+    </w:lvl>
+    <w:lvl w:ilvl="7" w:tplc="04090003" w:tentative="1">
+      <w:start w:val="1"/>
+      <w:numFmt w:val="bullet"/>
+      <w:lvlText w:val="o"/>
+      <w:lvlJc w:val="left"/>
+      <w:pPr>
+        <w:ind w:left="5760" w:hanging="360"/>
+      </w:pPr>
+      <w:rPr>
+        <w:rFonts w:ascii="Courier New" w:hAnsi="Courier New" w:cs="Courier New" w:hint="default"/>
+      </w:rPr>
+    </w:lvl>
+    <w:lvl w:ilvl="8" w:tplc="04090005" w:tentative="1">
+      <w:start w:val="1"/>
+      <w:numFmt w:val="bullet"/>
+      <w:lvlText w:val=""/>
+      <w:lvlJc w:val="left"/>
+      <w:pPr>
+        <w:ind w:left="6480" w:hanging="360"/>
+      </w:pPr>
+      <w:rPr>
+        <w:rFonts w:ascii="Wingdings" w:hAnsi="Wingdings" w:hint="default"/>
+      </w:rPr>
+    </w:lvl>
+  </w:abstractNum>
+  <w:abstractNum w:abstractNumId="11" w15:restartNumberingAfterBreak="0">
     <w:nsid w:val="79C83C3D"/>
     <w:multiLevelType w:val="hybridMultilevel"/>
     <w:tmpl w:val="50A05AF2"/>
@@ -1742,25 +2817,40 @@
     </w:lvl>
   </w:abstractNum>
   <w:num w:numId="1" w16cid:durableId="1186210577">
-    <w:abstractNumId w:val="1"/>
+    <w:abstractNumId w:val="2"/>
   </w:num>
   <w:num w:numId="2" w16cid:durableId="25839498">
-    <w:abstractNumId w:val="3"/>
+    <w:abstractNumId w:val="6"/>
   </w:num>
   <w:num w:numId="3" w16cid:durableId="940993734">
     <w:abstractNumId w:val="0"/>
   </w:num>
   <w:num w:numId="4" w16cid:durableId="1329484070">
+    <w:abstractNumId w:val="8"/>
+  </w:num>
+  <w:num w:numId="5" w16cid:durableId="1422067973">
+    <w:abstractNumId w:val="3"/>
+  </w:num>
+  <w:num w:numId="6" w16cid:durableId="1889873668">
+    <w:abstractNumId w:val="11"/>
+  </w:num>
+  <w:num w:numId="7" w16cid:durableId="901139029">
+    <w:abstractNumId w:val="9"/>
+  </w:num>
+  <w:num w:numId="8" w16cid:durableId="1018312037">
+    <w:abstractNumId w:val="1"/>
+  </w:num>
+  <w:num w:numId="9" w16cid:durableId="189806920">
+    <w:abstractNumId w:val="5"/>
+  </w:num>
+  <w:num w:numId="10" w16cid:durableId="999425452">
     <w:abstractNumId w:val="4"/>
   </w:num>
-  <w:num w:numId="5" w16cid:durableId="1422067973">
-    <w:abstractNumId w:val="2"/>
+  <w:num w:numId="11" w16cid:durableId="531648333">
+    <w:abstractNumId w:val="10"/>
   </w:num>
-  <w:num w:numId="6" w16cid:durableId="1889873668">
-    <w:abstractNumId w:val="6"/>
-  </w:num>
-  <w:num w:numId="7" w16cid:durableId="901139029">
-    <w:abstractNumId w:val="5"/>
+  <w:num w:numId="12" w16cid:durableId="1513911001">
+    <w:abstractNumId w:val="7"/>
   </w:num>
 </w:numbering>
 </file>

</xml_diff>